<commit_message>
Update peper with overview diagram
</commit_message>
<xml_diff>
--- a/paper/tcc.v7.docx
+++ b/paper/tcc.v7.docx
@@ -355,6 +355,54 @@
           <w:cols w:num="4" w:space="10.80pt"/>
           <w:docGrid w:linePitch="360"/>
         </w:sectPr>
+      </w:pPr>
+    </w:p>
+    <w:p>
+      <w:pPr>
+        <w:pStyle w:val="Author"/>
+        <w:spacing w:before="5pt" w:beforeAutospacing="1"/>
+        <w:jc w:val="both"/>
+        <w:rPr>
+          <w:sz w:val="16"/>
+          <w:szCs w:val="16"/>
+          <w:lang w:val="pt-BR"/>
+        </w:rPr>
+      </w:pPr>
+    </w:p>
+    <w:p>
+      <w:pPr>
+        <w:pStyle w:val="Author"/>
+        <w:spacing w:before="5pt" w:beforeAutospacing="1"/>
+        <w:jc w:val="both"/>
+        <w:rPr>
+          <w:sz w:val="16"/>
+          <w:szCs w:val="16"/>
+          <w:lang w:val="pt-BR"/>
+        </w:rPr>
+      </w:pPr>
+    </w:p>
+    <w:p>
+      <w:pPr>
+        <w:pStyle w:val="Author"/>
+        <w:spacing w:before="5pt" w:beforeAutospacing="1"/>
+        <w:jc w:val="both"/>
+        <w:rPr>
+          <w:sz w:val="16"/>
+          <w:szCs w:val="16"/>
+          <w:lang w:val="pt-BR"/>
+        </w:rPr>
+      </w:pPr>
+    </w:p>
+    <w:p>
+      <w:pPr>
+        <w:pStyle w:val="Author"/>
+        <w:spacing w:before="5pt" w:beforeAutospacing="1"/>
+        <w:jc w:val="both"/>
+        <w:rPr>
+          <w:sz w:val="16"/>
+          <w:szCs w:val="16"/>
+          <w:lang w:val="pt-BR"/>
+        </w:rPr>
       </w:pPr>
     </w:p>
     <w:p>
@@ -599,12 +647,18 @@
         <w:rPr>
           <w:lang w:val="en-US"/>
         </w:rPr>
-        <w:t xml:space="preserve"> and energy availability – which are significant issues in resource constrained environments</w:t>
+        <w:t xml:space="preserve"> and energy availability – which are significant issues in resource </w:t>
       </w:r>
       <w:r>
         <w:rPr>
           <w:lang w:val="en-US"/>
         </w:rPr>
+        <w:t>constrained environments</w:t>
+      </w:r>
+      <w:r>
+        <w:rPr>
+          <w:lang w:val="en-US"/>
+        </w:rPr>
         <w:t>. LLMs are also very high energy consumers which makes it also very expensive to run on scale. That has created the</w:t>
       </w:r>
       <w:r>
@@ -617,13 +671,7 @@
         <w:rPr>
           <w:lang w:val="en-US"/>
         </w:rPr>
-        <w:t xml:space="preserve">design Small </w:t>
-      </w:r>
-      <w:r>
-        <w:rPr>
-          <w:lang w:val="en-US"/>
-        </w:rPr>
-        <w:t>Language Models (SM) that</w:t>
+        <w:t>design Small Language Models (SM) that</w:t>
       </w:r>
       <w:r>
         <w:rPr>
@@ -1278,6 +1326,7 @@
         <w:pStyle w:val="BodyText"/>
       </w:pPr>
       <w:r>
+        <w:lastRenderedPageBreak/>
         <w:t xml:space="preserve">The dataset we use in this experiment is the Harry Potter book series and the Harry Potter Trivia Questions </w:t>
       </w:r>
       <w:sdt>
@@ -1345,11 +1394,7 @@
         <w:t xml:space="preserve"> four high level</w:t>
       </w:r>
       <w:r>
-        <w:t xml:space="preserve"> buckets: tiny </w:t>
-      </w:r>
-      <w:r>
-        <w:lastRenderedPageBreak/>
-        <w:t xml:space="preserve">(2B or less parameters), small (3B – 7B parameters), medium (8B </w:t>
+        <w:t xml:space="preserve"> buckets: tiny (2B or less parameters), small (3B – 7B parameters), medium (8B </w:t>
       </w:r>
       <w:r>
         <w:t xml:space="preserve">– 14B parameters) </w:t>
@@ -1519,13 +1564,7 @@
             <w:rPr>
               <w:lang w:val="en-CA"/>
             </w:rPr>
-            <w:instrText xml:space="preserve"> CITATION DoW231 \l</w:instrText>
-          </w:r>
-          <w:r>
-            <w:rPr>
-              <w:lang w:val="en-CA"/>
-            </w:rPr>
-            <w:instrText xml:space="preserve"> en-CA </w:instrText>
+            <w:instrText xml:space="preserve"> CITATION DoW231 \l en-CA </w:instrText>
           </w:r>
           <w:r>
             <w:fldChar w:fldCharType="separate"/>
@@ -1580,13 +1619,7 @@
             <w:rPr>
               <w:lang w:val="en-CA"/>
             </w:rPr>
-            <w:instrText xml:space="preserve"> CITATION Wha24 \l</w:instrText>
-          </w:r>
-          <w:r>
-            <w:rPr>
-              <w:lang w:val="en-CA"/>
-            </w:rPr>
-            <w:instrText xml:space="preserve"> en-CA </w:instrText>
+            <w:instrText xml:space="preserve"> CITATION Wha24 \l en-CA </w:instrText>
           </w:r>
           <w:r>
             <w:fldChar w:fldCharType="separate"/>
@@ -1702,10 +1735,7 @@
         <w:t xml:space="preserve"> </w:t>
       </w:r>
       <w:r>
-        <w:t xml:space="preserve">this reinforces the motivation to explore whether small LLMs, aided </w:t>
-      </w:r>
-      <w:r>
-        <w:t>by retrieval, can still perform competitively in targeted applications</w:t>
+        <w:t>this reinforces the motivation to explore whether small LLMs, aided by retrieval, can still perform competitively in targeted applications</w:t>
       </w:r>
       <w:r>
         <w:t xml:space="preserve"> </w:t>
@@ -1723,13 +1753,7 @@
             <w:rPr>
               <w:lang w:val="en-CA"/>
             </w:rPr>
-            <w:instrText xml:space="preserve"> CITATION Sma24 \l</w:instrText>
-          </w:r>
-          <w:r>
-            <w:rPr>
-              <w:lang w:val="en-CA"/>
-            </w:rPr>
-            <w:instrText xml:space="preserve"> en-CA </w:instrText>
+            <w:instrText xml:space="preserve"> CITATION Sma24 \l en-CA </w:instrText>
           </w:r>
           <w:r>
             <w:fldChar w:fldCharType="separate"/>
@@ -1786,13 +1810,7 @@
             <w:rPr>
               <w:lang w:val="en-CA"/>
             </w:rPr>
-            <w:instrText xml:space="preserve"> CITATION Har \l</w:instrText>
-          </w:r>
-          <w:r>
-            <w:rPr>
-              <w:lang w:val="en-CA"/>
-            </w:rPr>
-            <w:instrText xml:space="preserve"> en-CA </w:instrText>
+            <w:instrText xml:space="preserve"> CITATION Har \l en-CA </w:instrText>
           </w:r>
           <w:r>
             <w:fldChar w:fldCharType="separate"/>
@@ -1844,13 +1862,7 @@
             <w:rPr>
               <w:lang w:val="en-CA"/>
             </w:rPr>
-            <w:instrText xml:space="preserve"> CITATION Har1 \l</w:instrText>
-          </w:r>
-          <w:r>
-            <w:rPr>
-              <w:lang w:val="en-CA"/>
-            </w:rPr>
-            <w:instrText xml:space="preserve"> en-CA </w:instrText>
+            <w:instrText xml:space="preserve"> CITATION Har1 \l en-CA </w:instrText>
           </w:r>
           <w:r>
             <w:fldChar w:fldCharType="separate"/>
@@ -1937,7 +1949,7 @@
     <w:tbl>
       <w:tblPr>
         <w:tblStyle w:val="TableGrid"/>
-        <w:tblW w:w="0pt" w:type="auto"/>
+        <w:tblW w:w="0pt" w:type="dxa"/>
         <w:jc w:val="center"/>
         <w:tblLook w:firstRow="1" w:lastRow="0" w:firstColumn="1" w:lastColumn="0" w:noHBand="0" w:noVBand="1"/>
       </w:tblPr>
@@ -2498,111 +2510,139 @@
       <w:r>
         <w:t xml:space="preserve">Table </w:t>
       </w:r>
+      <w:fldSimple w:instr=" SEQ Table \* ARABIC ">
+        <w:r>
+          <w:rPr>
+            <w:noProof/>
+          </w:rPr>
+          <w:t>2</w:t>
+        </w:r>
+      </w:fldSimple>
+      <w:bookmarkEnd w:id="0"/>
+      <w:r>
+        <w:t xml:space="preserve">: </w:t>
+      </w:r>
+      <w:r>
+        <w:t xml:space="preserve">results of </w:t>
+      </w:r>
+      <w:r>
+        <w:t>SMs</w:t>
+      </w:r>
+      <w:r>
+        <w:rPr>
+          <w:noProof/>
+        </w:rPr>
+        <w:t xml:space="preserve"> and LLMs</w:t>
+      </w:r>
+    </w:p>
+    <w:p>
+      <w:pPr>
+        <w:pStyle w:val="Heading2"/>
+      </w:pPr>
+      <w:bookmarkStart w:id="1" w:name="_Ref195287384"/>
+      <w:r>
+        <w:t>The Judge</w:t>
+      </w:r>
+      <w:bookmarkEnd w:id="1"/>
+    </w:p>
+    <w:p>
+      <w:pPr>
+        <w:pStyle w:val="BodyText"/>
+      </w:pPr>
+      <w:r>
+        <w:t xml:space="preserve">The score evaluation was given by </w:t>
+      </w:r>
+      <w:r>
+        <w:t>an</w:t>
+      </w:r>
+      <w:r>
+        <w:t xml:space="preserve"> LLM </w:t>
+      </w:r>
+      <w:r>
+        <w:t xml:space="preserve"> (GPT 4o mini) </w:t>
+      </w:r>
+      <w:r>
+        <w:t>that acted as the judge of how close to the ground truth each answer was in a range that went from 1 to 10 which then got converted to a range between 0 and 1 where 0 means poor answer and 1 means perfect answer.</w:t>
+      </w:r>
+      <w:r>
+        <w:t xml:space="preserve"> The prompt used </w:t>
+      </w:r>
+      <w:r>
+        <w:t xml:space="preserve"> in the evaluation process, passed to the judge LLM, provided instructions to the LLM to be impartial and consider factors such as the helpfulness, relevance, accuracy, depth, creativity, and specially how direct the response was</w:t>
+      </w:r>
+      <w:r>
+        <w:t xml:space="preserve"> [</w:t>
+      </w:r>
       <w:r>
         <w:fldChar w:fldCharType="begin"/>
       </w:r>
       <w:r>
-        <w:instrText xml:space="preserve"> SEQ Table \* ARABIC </w:instrText>
+        <w:instrText xml:space="preserve"> REF _Ref195203927 \h </w:instrText>
       </w:r>
       <w:r>
         <w:fldChar w:fldCharType="separate"/>
       </w:r>
       <w:r>
-        <w:rPr>
-          <w:noProof/>
-        </w:rPr>
-        <w:t>2</w:t>
+        <w:t>Judge Prompt</w:t>
       </w:r>
       <w:r>
         <w:fldChar w:fldCharType="end"/>
       </w:r>
-      <w:bookmarkEnd w:id="0"/>
-      <w:r>
-        <w:t xml:space="preserve">: </w:t>
-      </w:r>
-      <w:r>
-        <w:t xml:space="preserve">results of </w:t>
-      </w:r>
-      <w:r>
-        <w:t>SMs</w:t>
-      </w:r>
-      <w:r>
-        <w:rPr>
-          <w:noProof/>
-        </w:rPr>
-        <w:t xml:space="preserve"> and LLMs</w:t>
+      <w:r>
+        <w:t>]</w:t>
+      </w:r>
+      <w:r>
+        <w:t>.</w:t>
+      </w:r>
+      <w:r>
+        <w:t xml:space="preserve"> We then calculated the average score for each model assessed.</w:t>
       </w:r>
     </w:p>
     <w:p>
       <w:pPr>
         <w:pStyle w:val="Heading2"/>
       </w:pPr>
-      <w:bookmarkStart w:id="1" w:name="_Ref195287384"/>
-      <w:r>
-        <w:t>The Judge</w:t>
-      </w:r>
-      <w:bookmarkEnd w:id="1"/>
+      <w:r>
+        <w:lastRenderedPageBreak/>
+        <w:t xml:space="preserve">The Question </w:t>
+      </w:r>
+      <w:r>
+        <w:t>A</w:t>
+      </w:r>
+      <w:r>
+        <w:t>nswerer AI assistant</w:t>
+      </w:r>
+      <w:r>
+        <w:t xml:space="preserve"> (QAAI)</w:t>
+      </w:r>
     </w:p>
     <w:p>
       <w:pPr>
         <w:pStyle w:val="BodyText"/>
       </w:pPr>
       <w:r>
-        <w:t xml:space="preserve">The score evaluation was given by </w:t>
-      </w:r>
-      <w:r>
-        <w:t>an</w:t>
-      </w:r>
-      <w:r>
-        <w:t xml:space="preserve"> LLM </w:t>
-      </w:r>
-      <w:r>
-        <w:t xml:space="preserve"> (GPT 4o mini) </w:t>
-      </w:r>
-      <w:r>
-        <w:t>that acted as the judge of how close to the ground truth each answer was in a range that went from 1 to 10 which then got converted to a range between 0 and 1 where 0 means poor answer and 1 means perfect answer.</w:t>
-      </w:r>
-      <w:r>
-        <w:t xml:space="preserve"> The prompt used </w:t>
-      </w:r>
-      <w:r>
-        <w:t xml:space="preserve"> in the evaluation process, passed to the judge LLM, provided instructions to the LLM to be impartial and consider </w:t>
-      </w:r>
-      <w:r>
-        <w:t>factors such as the helpfulness, relevance,</w:t>
+        <w:t>The AI assistant is the component in the Question and Answer pipeline that receives the question, combines it with an instruction prompt and sends it out for LLM inference. Then the response is received and processed to extract the LLM answer from it. This is the component in the pipeline that works based off of abstractions that allow us to pass a model name and: load</w:t>
+      </w:r>
+      <w:r>
+        <w:t>s</w:t>
+      </w:r>
+      <w:r>
+        <w:t xml:space="preserve"> model </w:t>
+      </w:r>
+      <w:r>
+        <w:t xml:space="preserve">with such name </w:t>
+      </w:r>
+      <w:r>
+        <w:t>into the local environment</w:t>
+      </w:r>
+      <w:r>
+        <w:t>, or, in the case of a Large LLM (such as GPT 4o</w:t>
       </w:r>
       <w:r>
         <w:t xml:space="preserve"> </w:t>
       </w:r>
       <w:r>
-        <w:t>accuracy, depth, creativity, and specially how direct the response was</w:t>
-      </w:r>
-      <w:r>
-        <w:t xml:space="preserve"> [</w:t>
-      </w:r>
-      <w:r>
-        <w:fldChar w:fldCharType="begin"/>
-      </w:r>
-      <w:r>
-        <w:instrText xml:space="preserve"> REF _Ref195203927 \h </w:instrText>
-      </w:r>
-      <w:r>
-        <w:fldChar w:fldCharType="separate"/>
-      </w:r>
-      <w:r>
-        <w:t>Judge Prompt</w:t>
-      </w:r>
-      <w:r>
-        <w:fldChar w:fldCharType="end"/>
-      </w:r>
-      <w:r>
-        <w:t>]</w:t>
-      </w:r>
-      <w:r>
-        <w:t>.</w:t>
-      </w:r>
-      <w:r>
-        <w:t xml:space="preserve"> We then calculated the average score for each model assessed.</w:t>
+        <w:t>mini), sends out the query to a cloud based API.</w:t>
       </w:r>
     </w:p>
     <w:p>
@@ -2610,16 +2650,7 @@
         <w:pStyle w:val="Heading2"/>
       </w:pPr>
       <w:r>
-        <w:t xml:space="preserve">The Question </w:t>
-      </w:r>
-      <w:r>
-        <w:t>A</w:t>
-      </w:r>
-      <w:r>
-        <w:t>nswerer AI assistant</w:t>
-      </w:r>
-      <w:r>
-        <w:t xml:space="preserve"> (QAAI)</w:t>
+        <w:t>Question and Answer (Q&amp;A) pipeline</w:t>
       </w:r>
     </w:p>
     <w:p>
@@ -2627,54 +2658,7 @@
         <w:pStyle w:val="BodyText"/>
       </w:pPr>
       <w:r>
-        <w:t xml:space="preserve">The </w:t>
-      </w:r>
-      <w:r>
-        <w:t xml:space="preserve">AI assistant is the component in the Question and Answer pipeline that receives the question, combines it with an instruction prompt and sends it out for LLM inference. Then the </w:t>
-      </w:r>
-      <w:r>
-        <w:lastRenderedPageBreak/>
-        <w:t>response is received and processed to extract the LLM answer from it. This is the component in the pipeline that works based off of abstractions that allow us to pass a model name and: load</w:t>
-      </w:r>
-      <w:r>
-        <w:t>s</w:t>
-      </w:r>
-      <w:r>
-        <w:t xml:space="preserve"> model </w:t>
-      </w:r>
-      <w:r>
-        <w:t xml:space="preserve">with such name </w:t>
-      </w:r>
-      <w:r>
-        <w:t>into the local environment</w:t>
-      </w:r>
-      <w:r>
-        <w:t>, or, in the case of a Large LLM (such as GPT 4o</w:t>
-      </w:r>
-      <w:r>
-        <w:t xml:space="preserve"> </w:t>
-      </w:r>
-      <w:r>
-        <w:t>mini), sends out the query to a cloud based API.</w:t>
-      </w:r>
-    </w:p>
-    <w:p>
-      <w:pPr>
-        <w:pStyle w:val="Heading2"/>
-      </w:pPr>
-      <w:r>
-        <w:t>Question and Answer (Q&amp;A) pipeline</w:t>
-      </w:r>
-    </w:p>
-    <w:p>
-      <w:pPr>
-        <w:pStyle w:val="BodyText"/>
-      </w:pPr>
-      <w:r>
-        <w:t xml:space="preserve">The </w:t>
-      </w:r>
-      <w:r>
-        <w:t>Q&amp;A pipeline consists of the steps of:</w:t>
+        <w:t>The Q&amp;A pipeline consists of the steps of:</w:t>
       </w:r>
       <w:r>
         <w:t xml:space="preserve"> 1/ </w:t>
@@ -2767,7 +2751,7 @@
     <w:tbl>
       <w:tblPr>
         <w:tblStyle w:val="TableGrid"/>
-        <w:tblW w:w="0pt" w:type="auto"/>
+        <w:tblW w:w="0pt" w:type="dxa"/>
         <w:tblLook w:firstRow="1" w:lastRow="0" w:firstColumn="1" w:lastColumn="0" w:noHBand="0" w:noVBand="1"/>
       </w:tblPr>
       <w:tblGrid>
@@ -2806,10 +2790,7 @@
               <w:pStyle w:val="tablecolhead"/>
             </w:pPr>
             <w:r>
-              <w:t>J</w:t>
-            </w:r>
-            <w:r>
-              <w:t>aro Winkler</w:t>
+              <w:t>Jaro Winkler</w:t>
             </w:r>
           </w:p>
         </w:tc>
@@ -3746,16 +3727,45 @@
       <w:r>
         <w:t xml:space="preserve">Table </w:t>
       </w:r>
+      <w:fldSimple w:instr=" SEQ Table \* ARABIC ">
+        <w:r>
+          <w:rPr>
+            <w:noProof/>
+          </w:rPr>
+          <w:t>3</w:t>
+        </w:r>
+      </w:fldSimple>
+      <w:bookmarkEnd w:id="2"/>
+      <w:r>
+        <w:t xml:space="preserve"> Evaluators results: String distance based versus LLM</w:t>
+      </w:r>
+      <w:r>
+        <w:rPr>
+          <w:noProof/>
+        </w:rPr>
+        <w:t xml:space="preserve"> based score</w:t>
+      </w:r>
+    </w:p>
+    <w:p>
+      <w:pPr>
+        <w:pStyle w:val="BodyText"/>
+      </w:pPr>
+      <w:r>
+        <w:t xml:space="preserve">In the </w:t>
+      </w:r>
       <w:r>
         <w:fldChar w:fldCharType="begin"/>
       </w:r>
       <w:r>
-        <w:instrText xml:space="preserve"> SEQ Table \* ARABIC </w:instrText>
+        <w:instrText xml:space="preserve"> REF _Ref195288021 \h </w:instrText>
       </w:r>
       <w:r>
         <w:fldChar w:fldCharType="separate"/>
       </w:r>
       <w:r>
+        <w:t xml:space="preserve">Table </w:t>
+      </w:r>
+      <w:r>
         <w:rPr>
           <w:noProof/>
         </w:rPr>
@@ -3764,15 +3774,69 @@
       <w:r>
         <w:fldChar w:fldCharType="end"/>
       </w:r>
-      <w:bookmarkEnd w:id="2"/>
-      <w:r>
-        <w:t xml:space="preserve"> Evaluators results: String distance based versus LLM</w:t>
-      </w:r>
-      <w:r>
-        <w:rPr>
-          <w:noProof/>
-        </w:rPr>
-        <w:t xml:space="preserve"> based score</w:t>
+      <w:r>
+        <w:t xml:space="preserve"> it is visible how the LLM based score is misaligned with the String based stores</w:t>
+      </w:r>
+      <w:r>
+        <w:t xml:space="preserve">. Doing an in-depth human analysis on how those score evaluators aligned with the human assessment of whether the answer deserved a bad score (close to zero) versus a good score (close to one) the outcome was that the LLM based scoring was much more aligned. Our interpretation is that </w:t>
+      </w:r>
+      <w:r>
+        <w:rPr>
+          <w:rFonts w:eastAsia="Times New Roman"/>
+        </w:rPr>
+        <w:t xml:space="preserve">the nature of the evaluation doesn’t allow for string distance based evaluation as with that one loses the semantic aspect of the comparison; as such we decided to rely solely on the LLM based Evaluator described in </w:t>
+      </w:r>
+      <w:r>
+        <w:rPr>
+          <w:rFonts w:eastAsia="Times New Roman"/>
+        </w:rPr>
+        <w:t xml:space="preserve">the section </w:t>
+      </w:r>
+      <w:r>
+        <w:rPr>
+          <w:rFonts w:eastAsia="Times New Roman"/>
+        </w:rPr>
+        <w:fldChar w:fldCharType="begin"/>
+      </w:r>
+      <w:r>
+        <w:rPr>
+          <w:rFonts w:eastAsia="Times New Roman"/>
+        </w:rPr>
+        <w:instrText xml:space="preserve"> REF _Ref195287384 \h </w:instrText>
+      </w:r>
+      <w:r>
+        <w:rPr>
+          <w:rFonts w:eastAsia="Times New Roman"/>
+        </w:rPr>
+      </w:r>
+      <w:r>
+        <w:rPr>
+          <w:rFonts w:eastAsia="Times New Roman"/>
+        </w:rPr>
+        <w:fldChar w:fldCharType="separate"/>
+      </w:r>
+      <w:r>
+        <w:t>The Judge</w:t>
+      </w:r>
+      <w:r>
+        <w:rPr>
+          <w:rFonts w:eastAsia="Times New Roman"/>
+        </w:rPr>
+        <w:fldChar w:fldCharType="end"/>
+      </w:r>
+      <w:r>
+        <w:rPr>
+          <w:rFonts w:eastAsia="Times New Roman"/>
+        </w:rPr>
+        <w:t>.</w:t>
+      </w:r>
+    </w:p>
+    <w:p>
+      <w:pPr>
+        <w:pStyle w:val="Heading2"/>
+      </w:pPr>
+      <w:r>
+        <w:t>RAG pipeline: chunking the data</w:t>
       </w:r>
     </w:p>
     <w:p>
@@ -3780,136 +3844,10 @@
         <w:pStyle w:val="BodyText"/>
       </w:pPr>
       <w:r>
-        <w:t xml:space="preserve">In the </w:t>
-      </w:r>
-      <w:r>
-        <w:fldChar w:fldCharType="begin"/>
-      </w:r>
-      <w:r>
-        <w:instrText xml:space="preserve"> REF _Ref195288021 \h </w:instrText>
-      </w:r>
-      <w:r>
-        <w:fldChar w:fldCharType="separate"/>
-      </w:r>
-      <w:r>
-        <w:t xml:space="preserve">Table </w:t>
-      </w:r>
-      <w:r>
-        <w:rPr>
-          <w:noProof/>
-        </w:rPr>
-        <w:t>3</w:t>
-      </w:r>
-      <w:r>
-        <w:fldChar w:fldCharType="end"/>
-      </w:r>
-      <w:r>
-        <w:t xml:space="preserve"> it is visible how the LLM based score is misaligned with the String based stores</w:t>
-      </w:r>
-      <w:r>
-        <w:t xml:space="preserve">. Doing an in-depth human analysis on how those score evaluators aligned with the human assessment of whether the answer deserved a bad score (close to zero) versus a good score (close to one) the outcome was that the LLM based scoring was much more aligned. Our interpretation is that </w:t>
-      </w:r>
-      <w:r>
-        <w:rPr>
-          <w:rFonts w:eastAsia="Times New Roman"/>
-        </w:rPr>
-        <w:t xml:space="preserve">the nature of the </w:t>
-      </w:r>
-      <w:r>
-        <w:rPr>
-          <w:rFonts w:eastAsia="Times New Roman"/>
-        </w:rPr>
-        <w:t xml:space="preserve">evaluation </w:t>
-      </w:r>
-      <w:r>
-        <w:rPr>
-          <w:rFonts w:eastAsia="Times New Roman"/>
-        </w:rPr>
-        <w:t xml:space="preserve">doesn’t allow for string distance based evaluation </w:t>
-      </w:r>
-      <w:r>
-        <w:rPr>
-          <w:rFonts w:eastAsia="Times New Roman"/>
-        </w:rPr>
-        <w:t>as with that one loses the semantic aspect of the comparison; as such</w:t>
-      </w:r>
-      <w:r>
-        <w:rPr>
-          <w:rFonts w:eastAsia="Times New Roman"/>
-        </w:rPr>
-        <w:t xml:space="preserve"> we </w:t>
-      </w:r>
-      <w:r>
-        <w:rPr>
-          <w:rFonts w:eastAsia="Times New Roman"/>
-        </w:rPr>
-        <w:t xml:space="preserve">decided </w:t>
-      </w:r>
-      <w:r>
-        <w:rPr>
-          <w:rFonts w:eastAsia="Times New Roman"/>
-        </w:rPr>
-        <w:t xml:space="preserve">to rely solely on the LLM based Evaluator described in </w:t>
-      </w:r>
-      <w:r>
-        <w:rPr>
-          <w:rFonts w:eastAsia="Times New Roman"/>
-        </w:rPr>
-        <w:t xml:space="preserve">the section </w:t>
-      </w:r>
-      <w:r>
-        <w:rPr>
-          <w:rFonts w:eastAsia="Times New Roman"/>
-        </w:rPr>
-        <w:fldChar w:fldCharType="begin"/>
-      </w:r>
-      <w:r>
-        <w:rPr>
-          <w:rFonts w:eastAsia="Times New Roman"/>
-        </w:rPr>
-        <w:instrText xml:space="preserve"> REF _Ref195287384 \h </w:instrText>
-      </w:r>
-      <w:r>
-        <w:rPr>
-          <w:rFonts w:eastAsia="Times New Roman"/>
-        </w:rPr>
-      </w:r>
-      <w:r>
-        <w:rPr>
-          <w:rFonts w:eastAsia="Times New Roman"/>
-        </w:rPr>
-        <w:fldChar w:fldCharType="separate"/>
-      </w:r>
-      <w:r>
-        <w:t>The Judge</w:t>
-      </w:r>
-      <w:r>
-        <w:rPr>
-          <w:rFonts w:eastAsia="Times New Roman"/>
-        </w:rPr>
-        <w:fldChar w:fldCharType="end"/>
-      </w:r>
-      <w:r>
-        <w:rPr>
-          <w:rFonts w:eastAsia="Times New Roman"/>
-        </w:rPr>
-        <w:t>.</w:t>
-      </w:r>
-    </w:p>
-    <w:p>
-      <w:pPr>
-        <w:pStyle w:val="Heading2"/>
-      </w:pPr>
-      <w:r>
-        <w:t>RAG pipeline: chunking the data</w:t>
-      </w:r>
-    </w:p>
-    <w:p>
-      <w:pPr>
-        <w:pStyle w:val="BodyText"/>
-      </w:pPr>
-      <w:r>
-        <w:t>Once collected the baseline data we then designed the RAG pipeline where the first step we took was to build the process that would chunk the knowledge base data in chunks that could then be ingested by the Vector database of our choice. We decided to have three chunking strategies:</w:t>
+        <w:t xml:space="preserve">Once collected the baseline data we then designed the RAG pipeline where the first step we took was to build the process that would chunk the knowledge base data in chunks that could </w:t>
+      </w:r>
+      <w:r>
+        <w:t>then be ingested by the Vector database of our choice. We decided to have three chunking strategies:</w:t>
       </w:r>
     </w:p>
     <w:p>
@@ -3936,13 +3874,7 @@
         <w:ind w:start="28.80pt" w:hanging="14.40pt"/>
       </w:pPr>
       <w:r>
-        <w:t xml:space="preserve">Chunk size of </w:t>
-      </w:r>
-      <w:r>
-        <w:t xml:space="preserve">1000 </w:t>
-      </w:r>
-      <w:r>
-        <w:t>with overlap of 100 chunks</w:t>
+        <w:t>Chunk size of 1000 with overlap of 100 chunks</w:t>
       </w:r>
     </w:p>
     <w:p>
@@ -3954,13 +3886,7 @@
         <w:ind w:start="28.80pt" w:hanging="14.40pt"/>
       </w:pPr>
       <w:r>
-        <w:t xml:space="preserve">Chunk size of </w:t>
-      </w:r>
-      <w:r>
-        <w:t>1500</w:t>
-      </w:r>
-      <w:r>
-        <w:t xml:space="preserve"> with overlap of 100 chunks</w:t>
+        <w:t>Chunk size of 1500 with overlap of 100 chunks</w:t>
       </w:r>
     </w:p>
     <w:p>
@@ -3976,10 +3902,7 @@
         <w:pStyle w:val="Heading2"/>
       </w:pPr>
       <w:r>
-        <w:t xml:space="preserve">RAG pipeline: </w:t>
-      </w:r>
-      <w:r>
-        <w:t>ingesting the knowledge base data</w:t>
+        <w:t>RAG pipeline: ingesting the knowledge base data</w:t>
       </w:r>
     </w:p>
     <w:p>
@@ -4002,13 +3925,7 @@
             <w:rPr>
               <w:lang w:val="en-CA"/>
             </w:rPr>
-            <w:instrText xml:space="preserve"> CITATION Pin \l</w:instrText>
-          </w:r>
-          <w:r>
-            <w:rPr>
-              <w:lang w:val="en-CA"/>
-            </w:rPr>
-            <w:instrText xml:space="preserve"> en-CA </w:instrText>
+            <w:instrText xml:space="preserve"> CITATION Pin \l en-CA </w:instrText>
           </w:r>
           <w:r>
             <w:fldChar w:fldCharType="separate"/>
@@ -4049,13 +3966,7 @@
             <w:rPr>
               <w:lang w:val="en-CA"/>
             </w:rPr>
-            <w:instrText xml:space="preserve"> CITATION Chr \l</w:instrText>
-          </w:r>
-          <w:r>
-            <w:rPr>
-              <w:lang w:val="en-CA"/>
-            </w:rPr>
-            <w:instrText xml:space="preserve"> en-CA </w:instrText>
+            <w:instrText xml:space="preserve"> CITATION Chr \l en-CA </w:instrText>
           </w:r>
           <w:r>
             <w:fldChar w:fldCharType="separate"/>
@@ -4384,7 +4295,11 @@
         <w:t xml:space="preserve">. </w:t>
       </w:r>
       <w:r>
-        <w:t xml:space="preserve">With the introduction of RAG in the inference process the average score across small LLMs increased to 0.4272 which represented an increase of 42% compared to average of the small LLMs without the support of RAG as visible in the </w:t>
+        <w:t xml:space="preserve">With the introduction of RAG in the inference process the average score across small LLMs increased to 0.4272 which represented an increase of 42% compared to average of the small LLMs without the support of RAG as </w:t>
+      </w:r>
+      <w:r>
+        <w:lastRenderedPageBreak/>
+        <w:t xml:space="preserve">visible in the </w:t>
       </w:r>
       <w:r>
         <w:fldChar w:fldCharType="begin"/>
@@ -4429,7 +4344,7 @@
     <w:tbl>
       <w:tblPr>
         <w:tblStyle w:val="TableGrid"/>
-        <w:tblW w:w="0pt" w:type="auto"/>
+        <w:tblW w:w="0pt" w:type="dxa"/>
         <w:tblLook w:firstRow="1" w:lastRow="0" w:firstColumn="1" w:lastColumn="0" w:noHBand="0" w:noVBand="1"/>
       </w:tblPr>
       <w:tblGrid>
@@ -5217,24 +5132,14 @@
       <w:r>
         <w:t xml:space="preserve">Table </w:t>
       </w:r>
-      <w:r>
-        <w:fldChar w:fldCharType="begin"/>
-      </w:r>
-      <w:r>
-        <w:instrText xml:space="preserve"> SEQ Table \* ARABIC </w:instrText>
-      </w:r>
-      <w:r>
-        <w:fldChar w:fldCharType="separate"/>
-      </w:r>
-      <w:r>
-        <w:rPr>
-          <w:noProof/>
-        </w:rPr>
-        <w:t>4</w:t>
-      </w:r>
-      <w:r>
-        <w:fldChar w:fldCharType="end"/>
-      </w:r>
+      <w:fldSimple w:instr=" SEQ Table \* ARABIC ">
+        <w:r>
+          <w:rPr>
+            <w:noProof/>
+          </w:rPr>
+          <w:t>4</w:t>
+        </w:r>
+      </w:fldSimple>
       <w:bookmarkEnd w:id="3"/>
       <w:r>
         <w:t xml:space="preserve"> Small LLMs vs Large LLM with/out RAG</w:t>
@@ -5276,10 +5181,7 @@
         <w:pStyle w:val="bulletlist"/>
       </w:pPr>
       <w:r>
-        <w:t xml:space="preserve">Q1: </w:t>
-      </w:r>
-      <w:r>
-        <w:t>What sensation accompanies the Sea Urchin Jinx?</w:t>
+        <w:t>Q1: What sensation accompanies the Sea Urchin Jinx?</w:t>
       </w:r>
     </w:p>
     <w:p>
@@ -5287,10 +5189,7 @@
         <w:pStyle w:val="bulletlist"/>
       </w:pPr>
       <w:r>
-        <w:t xml:space="preserve">Ground Truth (GT): </w:t>
-      </w:r>
-      <w:r>
-        <w:t>Discomfort</w:t>
+        <w:t>Ground Truth (GT): Discomfort</w:t>
       </w:r>
     </w:p>
     <w:p>
@@ -5318,13 +5217,7 @@
         <w:pStyle w:val="bulletlist"/>
       </w:pPr>
       <w:r>
-        <w:t xml:space="preserve">RAG Answer (RA): </w:t>
-      </w:r>
-      <w:r>
-        <w:t>I don't know.</w:t>
-      </w:r>
-      <w:r>
-        <w:t xml:space="preserve"> Score: 0.1</w:t>
+        <w:t>RAG Answer (RA): I don't know. Score: 0.1</w:t>
       </w:r>
     </w:p>
     <w:p>
@@ -5335,10 +5228,7 @@
         <w:t>Q2:</w:t>
       </w:r>
       <w:r>
-        <w:t xml:space="preserve"> </w:t>
-      </w:r>
-      <w:r>
-        <w:t>Vipera Evanesca is used to vaporize what kind of creature?</w:t>
+        <w:t xml:space="preserve"> Vipera Evanesca is used to vaporize what kind of creature?</w:t>
       </w:r>
     </w:p>
     <w:p>
@@ -5357,13 +5247,7 @@
         <w:pStyle w:val="bulletlist"/>
       </w:pPr>
       <w:r>
-        <w:t xml:space="preserve">NRA: </w:t>
-      </w:r>
-      <w:r>
-        <w:t>Snakes.</w:t>
-      </w:r>
-      <w:r>
-        <w:t xml:space="preserve"> Score: 0.7</w:t>
+        <w:t>NRA: Snakes. Score: 0.7</w:t>
       </w:r>
     </w:p>
     <w:p>
@@ -5371,13 +5255,7 @@
         <w:pStyle w:val="bulletlist"/>
       </w:pPr>
       <w:r>
-        <w:t xml:space="preserve">RA: </w:t>
-      </w:r>
-      <w:r>
-        <w:t>I don't know.</w:t>
-      </w:r>
-      <w:r>
-        <w:t xml:space="preserve"> Score: 0.1</w:t>
+        <w:t>RA: I don't know. Score: 0.1</w:t>
       </w:r>
     </w:p>
     <w:p>
@@ -5396,10 +5274,7 @@
         <w:pStyle w:val="bulletlist"/>
       </w:pPr>
       <w:r>
-        <w:t xml:space="preserve">GT: </w:t>
-      </w:r>
-      <w:r>
-        <w:t>Scotland</w:t>
+        <w:t>GT: Scotland</w:t>
       </w:r>
     </w:p>
     <w:p>
@@ -5495,94 +5370,296 @@
         <w:pStyle w:val="bulletlist"/>
       </w:pPr>
       <w:r>
-        <w:t>NRA:</w:t>
-      </w:r>
-      <w:r>
+        <w:t xml:space="preserve">NRA: </w:t>
+      </w:r>
+      <w:r>
+        <w:t>Hogwarts was founded around 990 AD</w:t>
+      </w:r>
+      <w:r>
+        <w:t>. Score: 0.8</w:t>
+      </w:r>
+    </w:p>
+    <w:p>
+      <w:pPr>
+        <w:pStyle w:val="bulletlist"/>
+      </w:pPr>
+      <w:r>
+        <w:t xml:space="preserve">RA: </w:t>
+      </w:r>
+      <w:r>
+        <w:t>Hogwarts was founded over a thousand years ago</w:t>
+      </w:r>
+      <w:r>
+        <w:t>. Score: 0.4</w:t>
+      </w:r>
+    </w:p>
+    <w:p>
+      <w:pPr>
+        <w:pStyle w:val="bulletlist"/>
+      </w:pPr>
+      <w:r>
+        <w:t xml:space="preserve">Q5: </w:t>
+      </w:r>
+      <w:r>
+        <w:t>Harry first took the Knight Bus in The Prisoner of Azkaban. How much does a ticket cost if it includes hot chocolate?</w:t>
+      </w:r>
+    </w:p>
+    <w:p>
+      <w:pPr>
+        <w:pStyle w:val="bulletlist"/>
+      </w:pPr>
+      <w:r>
+        <w:t>GT: 14 sickles.</w:t>
+      </w:r>
+    </w:p>
+    <w:p>
+      <w:pPr>
+        <w:pStyle w:val="bulletlist"/>
+      </w:pPr>
+      <w:r>
+        <w:t>NRA: A ticket costs 14 Sickles if it includes hot chocolate. Score 1.0</w:t>
+      </w:r>
+    </w:p>
+    <w:p>
+      <w:pPr>
+        <w:pStyle w:val="bulletlist"/>
+      </w:pPr>
+      <w:r>
+        <w:t xml:space="preserve">RA: </w:t>
+      </w:r>
+      <w:r>
+        <w:t>A ticket for the Knight Bus that includes hot chocolate costs 11 Sickles.</w:t>
+      </w:r>
+      <w:r>
+        <w:t xml:space="preserve"> Score: 0.3</w:t>
+      </w:r>
+    </w:p>
+    <w:p>
+      <w:pPr>
+        <w:pStyle w:val="BodyText"/>
+      </w:pPr>
+      <w:r>
+        <w:t>The results show that providing context in this case actively confused the LLM who would have answered perfectly or with a very high score but was led to provide a less precise answer due to the extra context that was provided by the RAG pipeline.</w:t>
+      </w:r>
+    </w:p>
+    <w:p>
+      <w:pPr>
+        <w:pStyle w:val="Heading2"/>
+      </w:pPr>
+      <w:r>
+        <w:t>Analysis on SMs where performed better with RAG</w:t>
+      </w:r>
+    </w:p>
+    <w:p>
+      <w:pPr>
+        <w:pStyle w:val="BodyText"/>
+        <w:rPr>
+          <w:lang w:val="en-US"/>
+        </w:rPr>
+      </w:pPr>
+      <w:r>
+        <w:rPr>
+          <w:lang w:val="en-US"/>
+        </w:rPr>
+        <w:t xml:space="preserve">In order to analyze how RAG improved </w:t>
+      </w:r>
+      <w:r>
+        <w:rPr>
+          <w:lang w:val="en-US"/>
+        </w:rPr>
+        <w:t>the Question-and-Answer process in the scope of small models we analyzed the results of the SM which had the biggest increase of all SMs when RAG was added: Q</w:t>
+      </w:r>
+      <w:r>
+        <w:rPr>
+          <w:lang w:val="en-US"/>
+        </w:rPr>
+        <w:t>wen2.5</w:t>
+      </w:r>
+      <w:r>
+        <w:rPr>
+          <w:lang w:val="en-US"/>
+        </w:rPr>
         <w:t xml:space="preserve"> </w:t>
       </w:r>
       <w:r>
-        <w:t>Hogwarts was founded around 990 AD</w:t>
-      </w:r>
-      <w:r>
-        <w:t>. Score: 0.</w:t>
-      </w:r>
-      <w:r>
-        <w:t>8</w:t>
+        <w:rPr>
+          <w:lang w:val="en-US"/>
+        </w:rPr>
+        <w:t>0.5</w:t>
+      </w:r>
+      <w:r>
+        <w:rPr>
+          <w:lang w:val="en-US"/>
+        </w:rPr>
+        <w:t xml:space="preserve">B which had an increase of 200% going from 0.1184 without RAG to 0.3551 with RAG support. Here’s some results: </w:t>
       </w:r>
     </w:p>
     <w:p>
       <w:pPr>
         <w:pStyle w:val="bulletlist"/>
-      </w:pPr>
-      <w:r>
+        <w:rPr>
+          <w:lang w:val="en-CA"/>
+        </w:rPr>
+      </w:pPr>
+      <w:r>
+        <w:t>Q</w:t>
+      </w:r>
+      <w:r>
+        <w:t>6</w:t>
+      </w:r>
+      <w:r>
+        <w:t xml:space="preserve">: </w:t>
+      </w:r>
+      <w:r>
+        <w:t>What are the three European wizarding schools that participate in the Triwizard Tournament?</w:t>
+      </w:r>
+    </w:p>
+    <w:p>
+      <w:pPr>
+        <w:pStyle w:val="bulletlist"/>
+        <w:rPr>
+          <w:lang w:val="en-CA"/>
+        </w:rPr>
+      </w:pPr>
+      <w:r>
+        <w:t xml:space="preserve">GT: Hogwarts, </w:t>
+      </w:r>
+      <w:proofErr w:type="spellStart"/>
+      <w:r>
+        <w:t>Beauxbatons</w:t>
+      </w:r>
+      <w:proofErr w:type="spellEnd"/>
+      <w:r>
+        <w:t xml:space="preserve">, and </w:t>
+      </w:r>
+      <w:proofErr w:type="spellStart"/>
+      <w:r>
+        <w:t>Durmstrang</w:t>
+      </w:r>
+      <w:proofErr w:type="spellEnd"/>
+      <w:r>
+        <w:t>.</w:t>
+      </w:r>
+    </w:p>
+    <w:p>
+      <w:pPr>
+        <w:pStyle w:val="bulletlist"/>
+        <w:rPr>
+          <w:lang w:val="en-CA"/>
+        </w:rPr>
+      </w:pPr>
+      <w:r>
+        <w:rPr>
+          <w:lang w:val="en-CA"/>
+        </w:rPr>
+        <w:t xml:space="preserve">NRA: </w:t>
+      </w:r>
+      <w:r>
+        <w:t>I don't know. Score: 0.1</w:t>
+      </w:r>
+    </w:p>
+    <w:p>
+      <w:pPr>
+        <w:pStyle w:val="bulletlist"/>
+        <w:rPr>
+          <w:lang w:val="en-CA"/>
+        </w:rPr>
+      </w:pPr>
+      <w:r>
+        <w:rPr>
+          <w:lang w:val="en-CA"/>
+        </w:rPr>
         <w:t xml:space="preserve">RA: </w:t>
       </w:r>
       <w:r>
-        <w:t>Hogwarts was founded over a thousand years ago</w:t>
-      </w:r>
-      <w:r>
-        <w:t>. Score: 0.</w:t>
-      </w:r>
-      <w:r>
-        <w:t>4</w:t>
+        <w:t xml:space="preserve">The three European wizarding schools that participate in the Triwizard Tournament are: 1. Hogwarts School of Witchcraft and Wizardry 2. </w:t>
+      </w:r>
+      <w:proofErr w:type="spellStart"/>
+      <w:r>
+        <w:t>Beauxbatons</w:t>
+      </w:r>
+      <w:proofErr w:type="spellEnd"/>
+      <w:r>
+        <w:t xml:space="preserve"> Academy 3. </w:t>
+      </w:r>
+      <w:proofErr w:type="spellStart"/>
+      <w:r>
+        <w:t>Durmstrang</w:t>
+      </w:r>
+      <w:proofErr w:type="spellEnd"/>
+      <w:r>
+        <w:t xml:space="preserve"> Institute. Score: 1.0</w:t>
       </w:r>
     </w:p>
     <w:p>
       <w:pPr>
         <w:pStyle w:val="bulletlist"/>
-      </w:pPr>
-      <w:r>
-        <w:t xml:space="preserve">Q5: </w:t>
-      </w:r>
-      <w:r>
-        <w:t>Harry first took the Knight Bus in The Prisoner of Azkaban. How much does a ticket cost if it includes hot chocolate?</w:t>
+        <w:rPr>
+          <w:lang w:val="en-CA"/>
+        </w:rPr>
+      </w:pPr>
+      <w:r>
+        <w:t>Q7: What magical creature runs guards wand wood trees?</w:t>
       </w:r>
     </w:p>
     <w:p>
       <w:pPr>
         <w:pStyle w:val="bulletlist"/>
+        <w:rPr>
+          <w:lang w:val="en-CA"/>
+        </w:rPr>
       </w:pPr>
       <w:r>
         <w:t xml:space="preserve">GT: </w:t>
       </w:r>
-      <w:r>
-        <w:t>14 sickles.</w:t>
-      </w:r>
+      <w:proofErr w:type="spellStart"/>
+      <w:r>
+        <w:t>Bowtruckles</w:t>
+      </w:r>
+      <w:proofErr w:type="spellEnd"/>
     </w:p>
     <w:p>
       <w:pPr>
         <w:pStyle w:val="bulletlist"/>
-      </w:pPr>
-      <w:r>
-        <w:t xml:space="preserve">NRA: </w:t>
-      </w:r>
-      <w:r>
-        <w:t>A ticket costs 14 Sickles if it includes hot chocolate.</w:t>
-      </w:r>
-      <w:r>
-        <w:t xml:space="preserve"> Score 1.0</w:t>
+        <w:rPr>
+          <w:lang w:val="en-CA"/>
+        </w:rPr>
+      </w:pPr>
+      <w:r>
+        <w:t>NRA: I don't know. Score: 0.1</w:t>
       </w:r>
     </w:p>
     <w:p>
       <w:pPr>
         <w:pStyle w:val="bulletlist"/>
-      </w:pPr>
-      <w:r>
-        <w:t xml:space="preserve">RA: </w:t>
-      </w:r>
-      <w:r>
-        <w:t>A ticket for the Knight Bus that includes hot chocolate costs 11 Sickles.</w:t>
-      </w:r>
-      <w:r>
-        <w:t xml:space="preserve"> Score: 0.3</w:t>
+        <w:rPr>
+          <w:lang w:val="en-CA"/>
+        </w:rPr>
+      </w:pPr>
+      <w:r>
+        <w:t xml:space="preserve">RA: The magical creature that runs guards wand wood trees is a </w:t>
+      </w:r>
+      <w:proofErr w:type="spellStart"/>
+      <w:r>
+        <w:t>bowtruckle</w:t>
+      </w:r>
+      <w:proofErr w:type="spellEnd"/>
+      <w:r>
+        <w:t>. Score: 0.7</w:t>
       </w:r>
     </w:p>
     <w:p>
       <w:pPr>
         <w:pStyle w:val="BodyText"/>
-      </w:pPr>
-      <w:r>
-        <w:t>The results show that providing context in this case actively confused the LLM who would have answered perfectly or with a very high score but was led to provide a less precise answer due to the extra context that was provided by the RAG pipeline.</w:t>
+        <w:rPr>
+          <w:lang w:val="en-US"/>
+        </w:rPr>
+      </w:pPr>
+      <w:r>
+        <w:rPr>
+          <w:lang w:val="en-US"/>
+        </w:rPr>
+        <w:t>The results show that without additional context the model is uncertain about the answer and doesn’t provide a valid answer but given additional context, through the RAG support, it answers the question with a very high score which demonstrates that, indeed, RAG can be very useful in setups such the one described in this document.</w:t>
       </w:r>
     </w:p>
     <w:p>
@@ -5590,19 +5667,7 @@
         <w:pStyle w:val="Heading2"/>
       </w:pPr>
       <w:r>
-        <w:t xml:space="preserve">Analysis on SMs </w:t>
-      </w:r>
-      <w:r>
-        <w:t>where</w:t>
-      </w:r>
-      <w:r>
-        <w:t xml:space="preserve"> performed </w:t>
-      </w:r>
-      <w:r>
-        <w:t xml:space="preserve">better </w:t>
-      </w:r>
-      <w:r>
-        <w:t>with RAG</w:t>
+        <w:t>Limitations</w:t>
       </w:r>
     </w:p>
     <w:p>
@@ -5616,353 +5681,82 @@
         <w:rPr>
           <w:lang w:val="en-US"/>
         </w:rPr>
-        <w:t xml:space="preserve">In order to analyze how RAG improved </w:t>
+        <w:t xml:space="preserve">One of the limitations in this research </w:t>
       </w:r>
       <w:r>
         <w:rPr>
           <w:lang w:val="en-US"/>
         </w:rPr>
-        <w:t>the Question-and-Answer process in the scope of small models we analyzed the results of the SM which had the biggest increase of all SMs when RAG was added: Q</w:t>
+        <w:t xml:space="preserve">was the </w:t>
       </w:r>
       <w:r>
         <w:rPr>
           <w:lang w:val="en-US"/>
         </w:rPr>
-        <w:t>wen2.5</w:t>
+        <w:t xml:space="preserve">money resourcing constraints that prevented us from running </w:t>
       </w:r>
       <w:r>
         <w:rPr>
           <w:lang w:val="en-US"/>
         </w:rPr>
+        <w:t xml:space="preserve">more powerful models on the evaluation step that could otherwise have been done with a model </w:t>
+      </w:r>
+      <w:r>
+        <w:rPr>
+          <w:lang w:val="en-US"/>
+        </w:rPr>
+        <w:t xml:space="preserve">that supports reasoning such as GPT o3-mini or </w:t>
+      </w:r>
+      <w:r>
+        <w:rPr>
+          <w:lang w:val="en-US"/>
+        </w:rPr>
+        <w:t xml:space="preserve">GPT </w:t>
+      </w:r>
+      <w:r>
+        <w:rPr>
+          <w:lang w:val="en-US"/>
+        </w:rPr>
+        <w:t>o1-pro. The scoring provided by The Judge LLM (GPT 4o-mini) were “unfair” in some cases as seen below:</w:t>
+      </w:r>
+    </w:p>
+    <w:p>
+      <w:pPr>
+        <w:pStyle w:val="bulletlist"/>
+      </w:pPr>
+      <w:r>
+        <w:lastRenderedPageBreak/>
+        <w:t>Q8:</w:t>
+      </w:r>
+      <w:r>
         <w:t xml:space="preserve"> </w:t>
       </w:r>
       <w:r>
-        <w:rPr>
-          <w:lang w:val="en-US"/>
-        </w:rPr>
-        <w:t>0.5</w:t>
-      </w:r>
-      <w:r>
-        <w:rPr>
-          <w:lang w:val="en-US"/>
-        </w:rPr>
-        <w:t xml:space="preserve">B which had an increase of 200% going from 0.1184 without RAG to 0.3551 with RAG support. Here’s some results: </w:t>
+        <w:t>Name all seven Weasley children.</w:t>
       </w:r>
     </w:p>
     <w:p>
       <w:pPr>
         <w:pStyle w:val="bulletlist"/>
-        <w:rPr>
-          <w:lang w:val="en-CA"/>
-        </w:rPr>
-      </w:pPr>
-      <w:r>
-        <w:t>Q</w:t>
-      </w:r>
-      <w:r>
-        <w:t>6</w:t>
-      </w:r>
-      <w:r>
-        <w:t xml:space="preserve">: </w:t>
-      </w:r>
-      <w:r>
-        <w:t>What are the three European wizarding schools that participate in the Triwizard Tournament?</w:t>
+      </w:pPr>
+      <w:r>
+        <w:t>GT: Bill, Charlie, Percy, Fred, George, Ron, and Ginny.</w:t>
       </w:r>
     </w:p>
     <w:p>
       <w:pPr>
         <w:pStyle w:val="bulletlist"/>
-        <w:rPr>
-          <w:lang w:val="en-CA"/>
-        </w:rPr>
-      </w:pPr>
-      <w:r>
-        <w:t xml:space="preserve">GT: </w:t>
-      </w:r>
-      <w:r>
-        <w:t xml:space="preserve">Hogwarts, </w:t>
-      </w:r>
-      <w:proofErr w:type="spellStart"/>
-      <w:r>
-        <w:t>Beauxbatons</w:t>
-      </w:r>
-      <w:proofErr w:type="spellEnd"/>
-      <w:r>
-        <w:t xml:space="preserve">, and </w:t>
-      </w:r>
-      <w:proofErr w:type="spellStart"/>
-      <w:r>
-        <w:t>Durmstrang</w:t>
-      </w:r>
-      <w:proofErr w:type="spellEnd"/>
-      <w:r>
-        <w:t>.</w:t>
+      </w:pPr>
+      <w:r>
+        <w:t>NRA: Bill, Charlie, Percy, Fred, George, Ron, and Ginny. Score: 1.0</w:t>
       </w:r>
     </w:p>
     <w:p>
       <w:pPr>
         <w:pStyle w:val="bulletlist"/>
-        <w:rPr>
-          <w:lang w:val="en-CA"/>
-        </w:rPr>
-      </w:pPr>
-      <w:r>
-        <w:rPr>
-          <w:lang w:val="en-CA"/>
-        </w:rPr>
-        <w:t xml:space="preserve">NRA: </w:t>
-      </w:r>
-      <w:r>
-        <w:t>I don't know</w:t>
-      </w:r>
-      <w:r>
-        <w:t>. Score: 0.1</w:t>
-      </w:r>
-    </w:p>
-    <w:p>
-      <w:pPr>
-        <w:pStyle w:val="bulletlist"/>
-        <w:rPr>
-          <w:lang w:val="en-CA"/>
-        </w:rPr>
-      </w:pPr>
-      <w:r>
-        <w:rPr>
-          <w:lang w:val="en-CA"/>
-        </w:rPr>
-        <w:t xml:space="preserve">RA: </w:t>
-      </w:r>
-      <w:r>
-        <w:t xml:space="preserve">The three European wizarding schools that participate in the Triwizard Tournament are: 1. Hogwarts School of Witchcraft and Wizardry 2. </w:t>
-      </w:r>
-      <w:proofErr w:type="spellStart"/>
-      <w:r>
-        <w:t>Beauxbatons</w:t>
-      </w:r>
-      <w:proofErr w:type="spellEnd"/>
-      <w:r>
-        <w:t xml:space="preserve"> Academy 3. </w:t>
-      </w:r>
-      <w:proofErr w:type="spellStart"/>
-      <w:r>
-        <w:t>Durmstrang</w:t>
-      </w:r>
-      <w:proofErr w:type="spellEnd"/>
-      <w:r>
-        <w:t xml:space="preserve"> Institute</w:t>
-      </w:r>
-      <w:r>
-        <w:t>. Score: 1.0</w:t>
-      </w:r>
-    </w:p>
-    <w:p>
-      <w:pPr>
-        <w:pStyle w:val="bulletlist"/>
-        <w:rPr>
-          <w:lang w:val="en-CA"/>
-        </w:rPr>
-      </w:pPr>
-      <w:r>
-        <w:t xml:space="preserve">Q7: </w:t>
-      </w:r>
-      <w:r>
-        <w:t>What magical creature runs guards wand wood trees?</w:t>
-      </w:r>
-    </w:p>
-    <w:p>
-      <w:pPr>
-        <w:pStyle w:val="bulletlist"/>
-        <w:rPr>
-          <w:lang w:val="en-CA"/>
-        </w:rPr>
-      </w:pPr>
-      <w:r>
-        <w:t xml:space="preserve">GT: </w:t>
-      </w:r>
-      <w:proofErr w:type="spellStart"/>
-      <w:r>
-        <w:t>Bowtruckles</w:t>
-      </w:r>
-      <w:proofErr w:type="spellEnd"/>
-    </w:p>
-    <w:p>
-      <w:pPr>
-        <w:pStyle w:val="bulletlist"/>
-        <w:rPr>
-          <w:lang w:val="en-CA"/>
-        </w:rPr>
-      </w:pPr>
-      <w:r>
-        <w:t xml:space="preserve">NRA: </w:t>
-      </w:r>
-      <w:r>
-        <w:t>I don't know</w:t>
-      </w:r>
-      <w:r>
-        <w:t>. Score: 0.1</w:t>
-      </w:r>
-    </w:p>
-    <w:p>
-      <w:pPr>
-        <w:pStyle w:val="bulletlist"/>
-        <w:rPr>
-          <w:lang w:val="en-CA"/>
-        </w:rPr>
-      </w:pPr>
-      <w:r>
-        <w:t xml:space="preserve">RA: </w:t>
-      </w:r>
-      <w:r>
-        <w:t xml:space="preserve">The magical creature that runs guards wand wood trees is a </w:t>
-      </w:r>
-      <w:proofErr w:type="spellStart"/>
-      <w:r>
-        <w:t>bowtruckle</w:t>
-      </w:r>
-      <w:proofErr w:type="spellEnd"/>
-      <w:r>
-        <w:t>.</w:t>
-      </w:r>
-      <w:r>
-        <w:t xml:space="preserve"> Score: 0.7</w:t>
-      </w:r>
-    </w:p>
-    <w:p>
-      <w:pPr>
-        <w:pStyle w:val="BodyText"/>
-        <w:rPr>
-          <w:lang w:val="en-US"/>
-        </w:rPr>
-      </w:pPr>
-      <w:r>
-        <w:rPr>
-          <w:lang w:val="en-US"/>
-        </w:rPr>
-        <w:t>The results show that without additional context the model is uncertain about the answer and doesn’t provide a valid answer but given additional context, through the RAG support, it answers the question with a very high score which demonstrates that, indeed, RAG can be very useful in setups such the one described in this document.</w:t>
-      </w:r>
-    </w:p>
-    <w:p>
-      <w:pPr>
-        <w:pStyle w:val="Heading2"/>
-      </w:pPr>
-      <w:r>
-        <w:t>Limitations</w:t>
-      </w:r>
-    </w:p>
-    <w:p>
-      <w:pPr>
-        <w:pStyle w:val="BodyText"/>
-        <w:rPr>
-          <w:lang w:val="en-US"/>
-        </w:rPr>
-      </w:pPr>
-      <w:r>
-        <w:rPr>
-          <w:lang w:val="en-US"/>
-        </w:rPr>
-        <w:t xml:space="preserve">One of the limitations in this research </w:t>
-      </w:r>
-      <w:r>
-        <w:rPr>
-          <w:lang w:val="en-US"/>
-        </w:rPr>
-        <w:t xml:space="preserve">was the </w:t>
-      </w:r>
-      <w:r>
-        <w:rPr>
-          <w:lang w:val="en-US"/>
-        </w:rPr>
-        <w:t xml:space="preserve">money resourcing constraints that prevented us from running </w:t>
-      </w:r>
-      <w:r>
-        <w:rPr>
-          <w:lang w:val="en-US"/>
-        </w:rPr>
-        <w:t xml:space="preserve">more powerful models on the evaluation step that could otherwise have been done with a model </w:t>
-      </w:r>
-      <w:r>
-        <w:rPr>
-          <w:lang w:val="en-US"/>
-        </w:rPr>
-        <w:t xml:space="preserve">that supports reasoning such as </w:t>
-      </w:r>
-      <w:r>
-        <w:rPr>
-          <w:lang w:val="en-US"/>
-        </w:rPr>
-        <w:t>GPT o3-mini</w:t>
-      </w:r>
-      <w:r>
-        <w:rPr>
-          <w:lang w:val="en-US"/>
-        </w:rPr>
-        <w:t xml:space="preserve"> or </w:t>
-      </w:r>
-      <w:r>
-        <w:rPr>
-          <w:lang w:val="en-US"/>
-        </w:rPr>
-        <w:t xml:space="preserve">GPT </w:t>
-      </w:r>
-      <w:r>
-        <w:rPr>
-          <w:lang w:val="en-US"/>
-        </w:rPr>
-        <w:t>o1-pro. The scoring provided by The Judge LLM (GPT 4o-mini) were “unfair” in some cases as seen below:</w:t>
-      </w:r>
-    </w:p>
-    <w:p>
-      <w:pPr>
-        <w:pStyle w:val="bulletlist"/>
-      </w:pPr>
-      <w:r>
-        <w:lastRenderedPageBreak/>
-        <w:t>Q</w:t>
-      </w:r>
-      <w:r>
-        <w:t>8</w:t>
-      </w:r>
-      <w:r>
-        <w:t>:</w:t>
-      </w:r>
-      <w:r>
-        <w:t xml:space="preserve"> </w:t>
-      </w:r>
-      <w:r>
-        <w:t>Name all seven Weasley children.</w:t>
-      </w:r>
-    </w:p>
-    <w:p>
-      <w:pPr>
-        <w:pStyle w:val="bulletlist"/>
-      </w:pPr>
-      <w:r>
-        <w:t>GT: Bill, Charlie, Percy, Fred, George, Ron, and Ginny.</w:t>
-      </w:r>
-    </w:p>
-    <w:p>
-      <w:pPr>
-        <w:pStyle w:val="bulletlist"/>
-      </w:pPr>
-      <w:r>
-        <w:t xml:space="preserve">NRA: Bill, Charlie, Percy, Fred, George, Ron, and Ginny. Score: </w:t>
-      </w:r>
-      <w:r>
-        <w:t>1.0</w:t>
-      </w:r>
-    </w:p>
-    <w:p>
-      <w:pPr>
-        <w:pStyle w:val="bulletlist"/>
-      </w:pPr>
-      <w:r>
-        <w:t xml:space="preserve">RA: </w:t>
-      </w:r>
-      <w:r>
-        <w:t>Bill, Charlie, Percy, Fred, George, Ginny, and Ron.</w:t>
-      </w:r>
-      <w:r>
-        <w:t xml:space="preserve"> Score: 0.8</w:t>
+      </w:pPr>
+      <w:r>
+        <w:t>RA: Bill, Charlie, Percy, Fred, George, Ginny, and Ron. Score: 0.8</w:t>
       </w:r>
     </w:p>
     <w:p>
@@ -6280,6 +6074,8 @@
     <w:sdt>
       <w:sdtPr>
         <w:rPr>
+          <w:smallCaps w:val="0"/>
+          <w:noProof w:val="0"/>
           <w:sz w:val="16"/>
           <w:szCs w:val="16"/>
         </w:rPr>
@@ -6289,12 +6085,6 @@
           <w:docPartUnique/>
         </w:docPartObj>
       </w:sdtPr>
-      <w:sdtEndPr>
-        <w:rPr>
-          <w:smallCaps w:val="0"/>
-          <w:noProof w:val="0"/>
-        </w:rPr>
-      </w:sdtEndPr>
       <w:sdtContent>
         <w:p>
           <w:pPr>
@@ -6325,7 +6115,7 @@
         </w:p>
         <w:tbl>
           <w:tblPr>
-            <w:tblW w:w="103.44%" w:type="pct"/>
+            <w:tblW w:w="103.0%" w:type="pct"/>
             <w:tblCellSpacing w:w="0.75pt" w:type="dxa"/>
             <w:tblCellMar>
               <w:top w:w="0.75pt" w:type="dxa"/>
@@ -6337,7 +6127,7 @@
           </w:tblPr>
           <w:tblGrid>
             <w:gridCol w:w="409"/>
-            <w:gridCol w:w="4797"/>
+            <w:gridCol w:w="4775"/>
           </w:tblGrid>
           <w:tr>
             <w:trPr>
@@ -6371,7 +6161,7 @@
             </w:tc>
             <w:tc>
               <w:tcPr>
-                <w:tcW w:w="91.28%" w:type="pct"/>
+                <w:tcW w:w="91.0%" w:type="pct"/>
                 <w:hideMark/>
               </w:tcPr>
               <w:p>
@@ -6427,7 +6217,7 @@
             </w:tc>
             <w:tc>
               <w:tcPr>
-                <w:tcW w:w="91.28%" w:type="pct"/>
+                <w:tcW w:w="91.0%" w:type="pct"/>
                 <w:hideMark/>
               </w:tcPr>
               <w:p>
@@ -6483,7 +6273,7 @@
             </w:tc>
             <w:tc>
               <w:tcPr>
-                <w:tcW w:w="91.28%" w:type="pct"/>
+                <w:tcW w:w="91.0%" w:type="pct"/>
                 <w:hideMark/>
               </w:tcPr>
               <w:p>
@@ -6539,7 +6329,7 @@
             </w:tc>
             <w:tc>
               <w:tcPr>
-                <w:tcW w:w="91.28%" w:type="pct"/>
+                <w:tcW w:w="91.0%" w:type="pct"/>
                 <w:hideMark/>
               </w:tcPr>
               <w:p>
@@ -6595,7 +6385,7 @@
             </w:tc>
             <w:tc>
               <w:tcPr>
-                <w:tcW w:w="91.28%" w:type="pct"/>
+                <w:tcW w:w="91.0%" w:type="pct"/>
                 <w:hideMark/>
               </w:tcPr>
               <w:p>
@@ -6651,7 +6441,7 @@
             </w:tc>
             <w:tc>
               <w:tcPr>
-                <w:tcW w:w="91.28%" w:type="pct"/>
+                <w:tcW w:w="91.0%" w:type="pct"/>
                 <w:hideMark/>
               </w:tcPr>
               <w:p>
@@ -6707,7 +6497,7 @@
             </w:tc>
             <w:tc>
               <w:tcPr>
-                <w:tcW w:w="91.28%" w:type="pct"/>
+                <w:tcW w:w="91.0%" w:type="pct"/>
                 <w:hideMark/>
               </w:tcPr>
               <w:p>
@@ -6763,7 +6553,7 @@
             </w:tc>
             <w:tc>
               <w:tcPr>
-                <w:tcW w:w="91.28%" w:type="pct"/>
+                <w:tcW w:w="91.0%" w:type="pct"/>
                 <w:hideMark/>
               </w:tcPr>
               <w:p>
@@ -6819,7 +6609,7 @@
             </w:tc>
             <w:tc>
               <w:tcPr>
-                <w:tcW w:w="91.28%" w:type="pct"/>
+                <w:tcW w:w="91.0%" w:type="pct"/>
                 <w:hideMark/>
               </w:tcPr>
               <w:p>
@@ -6891,7 +6681,7 @@
             </w:tc>
             <w:tc>
               <w:tcPr>
-                <w:tcW w:w="91.28%" w:type="pct"/>
+                <w:tcW w:w="91.0%" w:type="pct"/>
                 <w:hideMark/>
               </w:tcPr>
               <w:p>
@@ -6947,7 +6737,7 @@
             </w:tc>
             <w:tc>
               <w:tcPr>
-                <w:tcW w:w="91.28%" w:type="pct"/>
+                <w:tcW w:w="91.0%" w:type="pct"/>
                 <w:hideMark/>
               </w:tcPr>
               <w:p>
@@ -7398,52 +7188,54 @@
           <w:sz w:val="16"/>
           <w:szCs w:val="16"/>
         </w:rPr>
-        <w:t xml:space="preserve">$ </w:t>
-      </w:r>
+        <w:t>$ python3 llm.py --model gemma3-12b --</w:t>
+      </w:r>
+      <w:proofErr w:type="spellStart"/>
       <w:r>
         <w:rPr>
           <w:rFonts w:ascii="Menlo" w:hAnsi="Menlo" w:cs="Menlo"/>
           <w:sz w:val="16"/>
           <w:szCs w:val="16"/>
         </w:rPr>
-        <w:t>python3 llm.py --model gemma3-12b --</w:t>
-      </w:r>
-      <w:proofErr w:type="spellStart"/>
+        <w:t>vector_store_config_name</w:t>
+      </w:r>
+      <w:proofErr w:type="spellEnd"/>
       <w:r>
         <w:rPr>
           <w:rFonts w:ascii="Menlo" w:hAnsi="Menlo" w:cs="Menlo"/>
           <w:sz w:val="16"/>
           <w:szCs w:val="16"/>
         </w:rPr>
-        <w:t>vector_store_config_name</w:t>
-      </w:r>
-      <w:proofErr w:type="spellEnd"/>
+        <w:t xml:space="preserve"> s600-o100 --k 12 --</w:t>
+      </w:r>
+      <w:proofErr w:type="spellStart"/>
       <w:r>
         <w:rPr>
           <w:rFonts w:ascii="Menlo" w:hAnsi="Menlo" w:cs="Menlo"/>
           <w:sz w:val="16"/>
           <w:szCs w:val="16"/>
         </w:rPr>
-        <w:t xml:space="preserve"> s600-o100 --k 12 --</w:t>
-      </w:r>
-      <w:proofErr w:type="spellStart"/>
+        <w:t>score_threshold</w:t>
+      </w:r>
+      <w:proofErr w:type="spellEnd"/>
       <w:r>
         <w:rPr>
           <w:rFonts w:ascii="Menlo" w:hAnsi="Menlo" w:cs="Menlo"/>
           <w:sz w:val="16"/>
           <w:szCs w:val="16"/>
         </w:rPr>
-        <w:t>score_threshold</w:t>
-      </w:r>
-      <w:proofErr w:type="spellEnd"/>
-      <w:r>
+        <w:t xml:space="preserve"> 0.6 --verbose True</w:t>
+      </w:r>
+    </w:p>
+    <w:p>
+      <w:pPr>
+        <w:jc w:val="both"/>
         <w:rPr>
           <w:rFonts w:ascii="Menlo" w:hAnsi="Menlo" w:cs="Menlo"/>
           <w:sz w:val="16"/>
           <w:szCs w:val="16"/>
         </w:rPr>
-        <w:t xml:space="preserve"> 0.6 --verbose True</w:t>
-      </w:r>
+      </w:pPr>
     </w:p>
     <w:p>
       <w:pPr>
@@ -7454,94 +7246,84 @@
           <w:szCs w:val="16"/>
         </w:rPr>
       </w:pPr>
-    </w:p>
-    <w:p>
-      <w:pPr>
-        <w:jc w:val="both"/>
+      <w:proofErr w:type="gramStart"/>
+      <w:r>
         <w:rPr>
           <w:rFonts w:ascii="Menlo" w:hAnsi="Menlo" w:cs="Menlo"/>
           <w:sz w:val="16"/>
           <w:szCs w:val="16"/>
         </w:rPr>
-      </w:pPr>
-      <w:proofErr w:type="gramStart"/>
+        <w:t>Namespace(</w:t>
+      </w:r>
+      <w:proofErr w:type="gramEnd"/>
       <w:r>
         <w:rPr>
           <w:rFonts w:ascii="Menlo" w:hAnsi="Menlo" w:cs="Menlo"/>
           <w:sz w:val="16"/>
           <w:szCs w:val="16"/>
         </w:rPr>
-        <w:t>Namespace(</w:t>
-      </w:r>
-      <w:proofErr w:type="gramEnd"/>
+        <w:t>model='gemma3-12b</w:t>
+      </w:r>
+      <w:proofErr w:type="gramStart"/>
       <w:r>
         <w:rPr>
           <w:rFonts w:ascii="Menlo" w:hAnsi="Menlo" w:cs="Menlo"/>
           <w:sz w:val="16"/>
           <w:szCs w:val="16"/>
         </w:rPr>
-        <w:t>model='gemma3-12b</w:t>
-      </w:r>
-      <w:proofErr w:type="gramStart"/>
+        <w:t>',vector</w:t>
+      </w:r>
+      <w:proofErr w:type="gramEnd"/>
       <w:r>
         <w:rPr>
           <w:rFonts w:ascii="Menlo" w:hAnsi="Menlo" w:cs="Menlo"/>
           <w:sz w:val="16"/>
           <w:szCs w:val="16"/>
         </w:rPr>
-        <w:t>',vector</w:t>
-      </w:r>
-      <w:proofErr w:type="gramEnd"/>
+        <w:t>_store_config_name='s600-o100</w:t>
+      </w:r>
+      <w:proofErr w:type="gramStart"/>
       <w:r>
         <w:rPr>
           <w:rFonts w:ascii="Menlo" w:hAnsi="Menlo" w:cs="Menlo"/>
           <w:sz w:val="16"/>
           <w:szCs w:val="16"/>
         </w:rPr>
-        <w:t>_store_config_name='s600-o100</w:t>
-      </w:r>
-      <w:proofErr w:type="gramStart"/>
+        <w:t>',k</w:t>
+      </w:r>
+      <w:proofErr w:type="gramEnd"/>
       <w:r>
         <w:rPr>
           <w:rFonts w:ascii="Menlo" w:hAnsi="Menlo" w:cs="Menlo"/>
           <w:sz w:val="16"/>
           <w:szCs w:val="16"/>
         </w:rPr>
-        <w:t>',k</w:t>
-      </w:r>
-      <w:proofErr w:type="gramEnd"/>
+        <w:t>=</w:t>
+      </w:r>
+      <w:proofErr w:type="gramStart"/>
       <w:r>
         <w:rPr>
           <w:rFonts w:ascii="Menlo" w:hAnsi="Menlo" w:cs="Menlo"/>
           <w:sz w:val="16"/>
           <w:szCs w:val="16"/>
         </w:rPr>
-        <w:t>=</w:t>
-      </w:r>
-      <w:proofErr w:type="gramStart"/>
+        <w:t>12,score</w:t>
+      </w:r>
+      <w:proofErr w:type="gramEnd"/>
       <w:r>
         <w:rPr>
           <w:rFonts w:ascii="Menlo" w:hAnsi="Menlo" w:cs="Menlo"/>
           <w:sz w:val="16"/>
           <w:szCs w:val="16"/>
         </w:rPr>
-        <w:t>12,score</w:t>
-      </w:r>
-      <w:proofErr w:type="gramEnd"/>
-      <w:r>
+        <w:t>_threshold=0.6, verbose=True)</w:t>
+      </w:r>
+    </w:p>
+    <w:p>
+      <w:pPr>
+        <w:jc w:val="both"/>
         <w:rPr>
           <w:rFonts w:ascii="Menlo" w:hAnsi="Menlo" w:cs="Menlo"/>
-          <w:sz w:val="16"/>
-          <w:szCs w:val="16"/>
-        </w:rPr>
-        <w:t>_threshold=0.6, verbose=True)</w:t>
-      </w:r>
-    </w:p>
-    <w:p>
-      <w:pPr>
-        <w:jc w:val="both"/>
-        <w:rPr>
-          <w:rFonts w:ascii="Menlo" w:hAnsi="Menlo" w:cs="Menlo" w:hint="eastAsia"/>
           <w:sz w:val="16"/>
           <w:szCs w:val="16"/>
         </w:rPr>
@@ -9964,6 +9746,7 @@
   <w:style w:type="character" w:default="1" w:styleId="DefaultParagraphFont">
     <w:name w:val="Default Paragraph Font"/>
     <w:uiPriority w:val="1"/>
+    <w:semiHidden/>
     <w:unhideWhenUsed/>
   </w:style>
   <w:style w:type="table" w:default="1" w:styleId="TableNormal">

</xml_diff>